<commit_message>
Updated documentation, version number
</commit_message>
<xml_diff>
--- a/GameObject Brush v3.docx
+++ b/GameObject Brush v3.docx
@@ -64,7 +64,14 @@
           <w:sz w:val="40"/>
           <w:lang w:val="en-US"/>
         </w:rPr>
-        <w:t>.0</w:t>
+        <w:t>.</w:t>
+      </w:r>
+      <w:r>
+        <w:rPr>
+          <w:sz w:val="40"/>
+          <w:lang w:val="en-US"/>
+        </w:rPr>
+        <w:t>1</w:t>
       </w:r>
     </w:p>
     <w:p>
@@ -79,22 +86,100 @@
           <w:color w:val="2F5496" w:themeColor="accent1" w:themeShade="BF"/>
           <w:lang w:val="en-US"/>
         </w:rPr>
-        <w:t>By Kellojo</w:t>
-      </w:r>
-    </w:p>
-    <w:p>
-      <w:pPr>
-        <w:rPr>
-          <w:lang w:val="en-US"/>
-        </w:rPr>
-      </w:pPr>
-    </w:p>
-    <w:p>
-      <w:pPr>
-        <w:rPr>
-          <w:lang w:val="en-US"/>
-        </w:rPr>
-      </w:pPr>
+        <w:t xml:space="preserve">By </w:t>
+      </w:r>
+      <w:proofErr w:type="spellStart"/>
+      <w:r>
+        <w:rPr>
+          <w:color w:val="2F5496" w:themeColor="accent1" w:themeShade="BF"/>
+          <w:lang w:val="en-US"/>
+        </w:rPr>
+        <w:t>Kellojo</w:t>
+      </w:r>
+      <w:proofErr w:type="spellEnd"/>
+    </w:p>
+    <w:p>
+      <w:pPr>
+        <w:rPr>
+          <w:color w:val="2F5496" w:themeColor="accent1" w:themeShade="BF"/>
+          <w:lang w:val="en-US"/>
+        </w:rPr>
+      </w:pPr>
+      <w:r>
+        <w:rPr>
+          <w:color w:val="2F5496" w:themeColor="accent1" w:themeShade="BF"/>
+          <w:lang w:val="en-US"/>
+        </w:rPr>
+        <w:t>Contributed to by:</w:t>
+      </w:r>
+    </w:p>
+    <w:p>
+      <w:pPr>
+        <w:pStyle w:val="Listenabsatz"/>
+        <w:numPr>
+          <w:ilvl w:val="0"/>
+          <w:numId w:val="3"/>
+        </w:numPr>
+        <w:rPr>
+          <w:color w:val="2F5496" w:themeColor="accent1" w:themeShade="BF"/>
+          <w:lang w:val="en-US"/>
+        </w:rPr>
+      </w:pPr>
+      <w:hyperlink r:id="rId8" w:history="1">
+        <w:r>
+          <w:rPr>
+            <w:rStyle w:val="Hyperlink"/>
+            <w:lang w:val="en-US"/>
+          </w:rPr>
+          <w:t>Dylan Valenti</w:t>
+        </w:r>
+        <w:r>
+          <w:rPr>
+            <w:rStyle w:val="Hyperlink"/>
+            <w:lang w:val="en-US"/>
+          </w:rPr>
+          <w:t>n</w:t>
+        </w:r>
+        <w:r>
+          <w:rPr>
+            <w:rStyle w:val="Hyperlink"/>
+            <w:lang w:val="en-US"/>
+          </w:rPr>
+          <w:t>e („</w:t>
+        </w:r>
+        <w:proofErr w:type="spellStart"/>
+        <w:proofErr w:type="gramStart"/>
+        <w:r>
+          <w:rPr>
+            <w:rStyle w:val="Hyperlink"/>
+            <w:lang w:val="en-US"/>
+          </w:rPr>
+          <w:t>dval</w:t>
+        </w:r>
+        <w:proofErr w:type="spellEnd"/>
+        <w:r>
+          <w:rPr>
+            <w:rStyle w:val="Hyperlink"/>
+            <w:lang w:val="en-US"/>
+          </w:rPr>
+          <w:t>“</w:t>
+        </w:r>
+        <w:proofErr w:type="gramEnd"/>
+        <w:r>
+          <w:rPr>
+            <w:rStyle w:val="Hyperlink"/>
+            <w:lang w:val="en-US"/>
+          </w:rPr>
+          <w:t>, added all new features in v3.1</w:t>
+        </w:r>
+        <w:r>
+          <w:rPr>
+            <w:rStyle w:val="Hyperlink"/>
+            <w:lang w:val="en-US"/>
+          </w:rPr>
+          <w:t>)</w:t>
+        </w:r>
+      </w:hyperlink>
     </w:p>
     <w:p>
       <w:pPr>
@@ -337,74 +422,6 @@
             <wp:extent cx="5760720" cy="790575"/>
             <wp:effectExtent l="0" t="0" r="0" b="9525"/>
             <wp:docPr id="1" name="Grafik 1"/>
-            <wp:cNvGraphicFramePr>
-              <a:graphicFrameLocks xmlns:a="http://schemas.openxmlformats.org/drawingml/2006/main" noChangeAspect="1"/>
-            </wp:cNvGraphicFramePr>
-            <a:graphic xmlns:a="http://schemas.openxmlformats.org/drawingml/2006/main">
-              <a:graphicData uri="http://schemas.openxmlformats.org/drawingml/2006/picture">
-                <pic:pic xmlns:pic="http://schemas.openxmlformats.org/drawingml/2006/picture">
-                  <pic:nvPicPr>
-                    <pic:cNvPr id="1" name=""/>
-                    <pic:cNvPicPr/>
-                  </pic:nvPicPr>
-                  <pic:blipFill>
-                    <a:blip r:embed="rId8"/>
-                    <a:stretch>
-                      <a:fillRect/>
-                    </a:stretch>
-                  </pic:blipFill>
-                  <pic:spPr>
-                    <a:xfrm>
-                      <a:off x="0" y="0"/>
-                      <a:ext cx="5760720" cy="790575"/>
-                    </a:xfrm>
-                    <a:prstGeom prst="rect">
-                      <a:avLst/>
-                    </a:prstGeom>
-                  </pic:spPr>
-                </pic:pic>
-              </a:graphicData>
-            </a:graphic>
-          </wp:inline>
-        </w:drawing>
-      </w:r>
-    </w:p>
-    <w:p>
-      <w:pPr>
-        <w:ind w:left="360"/>
-      </w:pPr>
-    </w:p>
-    <w:p>
-      <w:pPr>
-        <w:pStyle w:val="Listenabsatz"/>
-        <w:numPr>
-          <w:ilvl w:val="0"/>
-          <w:numId w:val="1"/>
-        </w:numPr>
-        <w:rPr>
-          <w:lang w:val="en-US"/>
-        </w:rPr>
-      </w:pPr>
-      <w:r>
-        <w:rPr>
-          <w:lang w:val="en-US"/>
-        </w:rPr>
-        <w:t>The following window should appear:</w:t>
-      </w:r>
-    </w:p>
-    <w:p>
-      <w:pPr>
-        <w:ind w:left="360"/>
-      </w:pPr>
-      <w:r>
-        <w:rPr>
-          <w:noProof/>
-        </w:rPr>
-        <w:drawing>
-          <wp:inline distT="0" distB="0" distL="0" distR="0" wp14:anchorId="5909D00D" wp14:editId="7177BA65">
-            <wp:extent cx="3536831" cy="2581668"/>
-            <wp:effectExtent l="0" t="0" r="6985" b="9525"/>
-            <wp:docPr id="2" name="Grafik 2"/>
             <wp:cNvGraphicFramePr>
               <a:graphicFrameLocks xmlns:a="http://schemas.openxmlformats.org/drawingml/2006/main" noChangeAspect="1"/>
             </wp:cNvGraphicFramePr>
@@ -424,7 +441,7 @@
                   <pic:spPr>
                     <a:xfrm>
                       <a:off x="0" y="0"/>
-                      <a:ext cx="3568456" cy="2604753"/>
+                      <a:ext cx="5760720" cy="790575"/>
                     </a:xfrm>
                     <a:prstGeom prst="rect">
                       <a:avLst/>
@@ -440,101 +457,6 @@
     <w:p>
       <w:pPr>
         <w:ind w:left="360"/>
-        <w:rPr>
-          <w:lang w:val="en-US"/>
-        </w:rPr>
-      </w:pPr>
-      <w:r>
-        <w:rPr>
-          <w:lang w:val="en-US"/>
-        </w:rPr>
-        <w:t xml:space="preserve">This </w:t>
-      </w:r>
-      <w:r>
-        <w:rPr>
-          <w:lang w:val="en-US"/>
-        </w:rPr>
-        <w:t>is</w:t>
-      </w:r>
-      <w:r>
-        <w:rPr>
-          <w:lang w:val="en-US"/>
-        </w:rPr>
-        <w:t xml:space="preserve"> </w:t>
-      </w:r>
-      <w:r>
-        <w:rPr>
-          <w:lang w:val="en-US"/>
-        </w:rPr>
-        <w:t>t</w:t>
-      </w:r>
-      <w:r>
-        <w:rPr>
-          <w:lang w:val="en-US"/>
-        </w:rPr>
-        <w:t>he</w:t>
-      </w:r>
-      <w:r>
-        <w:rPr>
-          <w:lang w:val="en-US"/>
-        </w:rPr>
-        <w:t xml:space="preserve"> GameObject Brush main window, in which you can perform various actions to manipulate the way this addon works.</w:t>
-      </w:r>
-    </w:p>
-    <w:p>
-      <w:pPr>
-        <w:ind w:left="360"/>
-        <w:rPr>
-          <w:lang w:val="en-US"/>
-        </w:rPr>
-      </w:pPr>
-    </w:p>
-    <w:p>
-      <w:pPr>
-        <w:ind w:left="360"/>
-        <w:rPr>
-          <w:lang w:val="en-US"/>
-        </w:rPr>
-      </w:pPr>
-    </w:p>
-    <w:p>
-      <w:pPr>
-        <w:ind w:left="360"/>
-        <w:rPr>
-          <w:lang w:val="en-US"/>
-        </w:rPr>
-      </w:pPr>
-    </w:p>
-    <w:p>
-      <w:pPr>
-        <w:ind w:left="360"/>
-        <w:rPr>
-          <w:lang w:val="en-US"/>
-        </w:rPr>
-      </w:pPr>
-    </w:p>
-    <w:p>
-      <w:pPr>
-        <w:ind w:left="360"/>
-        <w:rPr>
-          <w:lang w:val="en-US"/>
-        </w:rPr>
-      </w:pPr>
-    </w:p>
-    <w:p>
-      <w:pPr>
-        <w:ind w:left="360"/>
-        <w:rPr>
-          <w:lang w:val="en-US"/>
-        </w:rPr>
-      </w:pPr>
-    </w:p>
-    <w:p>
-      <w:pPr>
-        <w:ind w:left="360"/>
-        <w:rPr>
-          <w:lang w:val="en-US"/>
-        </w:rPr>
       </w:pPr>
     </w:p>
     <w:p>
@@ -552,54 +474,22 @@
         <w:rPr>
           <w:lang w:val="en-US"/>
         </w:rPr>
-        <w:lastRenderedPageBreak/>
-        <w:t xml:space="preserve">To get started click the big </w:t>
-      </w:r>
-      <w:r>
-        <w:rPr>
-          <w:b/>
-          <w:lang w:val="en-US"/>
-        </w:rPr>
-        <w:t>„</w:t>
-      </w:r>
-      <w:proofErr w:type="gramStart"/>
-      <w:r>
-        <w:rPr>
-          <w:b/>
-          <w:lang w:val="en-US"/>
-        </w:rPr>
-        <w:t>+“ button</w:t>
-      </w:r>
-      <w:proofErr w:type="gramEnd"/>
-      <w:r>
-        <w:rPr>
-          <w:lang w:val="en-US"/>
-        </w:rPr>
-        <w:t xml:space="preserve"> in the top left of the window</w:t>
-      </w:r>
-      <w:r>
-        <w:rPr>
-          <w:lang w:val="en-US"/>
-        </w:rPr>
-        <w:t xml:space="preserve"> which is going to open another small popup window:</w:t>
-      </w:r>
-    </w:p>
-    <w:p>
-      <w:pPr>
-        <w:pStyle w:val="Listenabsatz"/>
-        <w:rPr>
-          <w:lang w:val="en-US"/>
-        </w:rPr>
+        <w:t>The following window should appear:</w:t>
+      </w:r>
+    </w:p>
+    <w:p>
+      <w:pPr>
+        <w:ind w:left="360"/>
       </w:pPr>
       <w:r>
         <w:rPr>
           <w:noProof/>
         </w:rPr>
         <w:drawing>
-          <wp:inline distT="0" distB="0" distL="0" distR="0" wp14:anchorId="74DB2E02" wp14:editId="6840414C">
-            <wp:extent cx="3364302" cy="1921717"/>
-            <wp:effectExtent l="0" t="0" r="7620" b="2540"/>
-            <wp:docPr id="3" name="Grafik 3"/>
+          <wp:inline distT="0" distB="0" distL="0" distR="0" wp14:anchorId="5909D00D" wp14:editId="7177BA65">
+            <wp:extent cx="3536831" cy="2581668"/>
+            <wp:effectExtent l="0" t="0" r="6985" b="9525"/>
+            <wp:docPr id="2" name="Grafik 2"/>
             <wp:cNvGraphicFramePr>
               <a:graphicFrameLocks xmlns:a="http://schemas.openxmlformats.org/drawingml/2006/main" noChangeAspect="1"/>
             </wp:cNvGraphicFramePr>
@@ -619,7 +509,7 @@
                   <pic:spPr>
                     <a:xfrm>
                       <a:off x="0" y="0"/>
-                      <a:ext cx="3403019" cy="1943832"/>
+                      <a:ext cx="3568456" cy="2604753"/>
                     </a:xfrm>
                     <a:prstGeom prst="rect">
                       <a:avLst/>
@@ -634,59 +524,99 @@
     </w:p>
     <w:p>
       <w:pPr>
-        <w:pStyle w:val="Listenabsatz"/>
-        <w:rPr>
-          <w:lang w:val="en-US"/>
-        </w:rPr>
-      </w:pPr>
-      <w:r>
-        <w:rPr>
-          <w:lang w:val="en-US"/>
-        </w:rPr>
-        <w:t xml:space="preserve">In this window you can </w:t>
-      </w:r>
-      <w:r>
-        <w:rPr>
-          <w:b/>
-          <w:lang w:val="en-US"/>
-        </w:rPr>
-        <w:t>select a gameobject</w:t>
-      </w:r>
-      <w:r>
-        <w:rPr>
-          <w:lang w:val="en-US"/>
-        </w:rPr>
-        <w:t xml:space="preserve"> that should be added to you brush selection. To add a GameObject, just select a gameobject or prefab from you</w:t>
-      </w:r>
-      <w:r>
-        <w:rPr>
-          <w:lang w:val="en-US"/>
-        </w:rPr>
-        <w:t>r</w:t>
-      </w:r>
-      <w:r>
-        <w:rPr>
-          <w:lang w:val="en-US"/>
-        </w:rPr>
-        <w:t xml:space="preserve"> project and </w:t>
-      </w:r>
-      <w:r>
-        <w:rPr>
-          <w:lang w:val="en-US"/>
-        </w:rPr>
-        <w:t xml:space="preserve">click the </w:t>
-      </w:r>
-      <w:r>
-        <w:rPr>
-          <w:b/>
-          <w:lang w:val="en-US"/>
-        </w:rPr>
-        <w:t>“Add” button.</w:t>
-      </w:r>
-    </w:p>
-    <w:p>
-      <w:pPr>
-        <w:pStyle w:val="Listenabsatz"/>
+        <w:ind w:left="360"/>
+        <w:rPr>
+          <w:lang w:val="en-US"/>
+        </w:rPr>
+      </w:pPr>
+      <w:r>
+        <w:rPr>
+          <w:lang w:val="en-US"/>
+        </w:rPr>
+        <w:t xml:space="preserve">This </w:t>
+      </w:r>
+      <w:r>
+        <w:rPr>
+          <w:lang w:val="en-US"/>
+        </w:rPr>
+        <w:t>is</w:t>
+      </w:r>
+      <w:r>
+        <w:rPr>
+          <w:lang w:val="en-US"/>
+        </w:rPr>
+        <w:t xml:space="preserve"> </w:t>
+      </w:r>
+      <w:r>
+        <w:rPr>
+          <w:lang w:val="en-US"/>
+        </w:rPr>
+        <w:t>t</w:t>
+      </w:r>
+      <w:r>
+        <w:rPr>
+          <w:lang w:val="en-US"/>
+        </w:rPr>
+        <w:t>he</w:t>
+      </w:r>
+      <w:r>
+        <w:rPr>
+          <w:lang w:val="en-US"/>
+        </w:rPr>
+        <w:t xml:space="preserve"> GameObject Brush main window, in which you can perform various actions to manipulate the way this addon works.</w:t>
+      </w:r>
+    </w:p>
+    <w:p>
+      <w:pPr>
+        <w:ind w:left="360"/>
+        <w:rPr>
+          <w:lang w:val="en-US"/>
+        </w:rPr>
+      </w:pPr>
+    </w:p>
+    <w:p>
+      <w:pPr>
+        <w:ind w:left="360"/>
+        <w:rPr>
+          <w:lang w:val="en-US"/>
+        </w:rPr>
+      </w:pPr>
+    </w:p>
+    <w:p>
+      <w:pPr>
+        <w:ind w:left="360"/>
+        <w:rPr>
+          <w:lang w:val="en-US"/>
+        </w:rPr>
+      </w:pPr>
+    </w:p>
+    <w:p>
+      <w:pPr>
+        <w:ind w:left="360"/>
+        <w:rPr>
+          <w:lang w:val="en-US"/>
+        </w:rPr>
+      </w:pPr>
+    </w:p>
+    <w:p>
+      <w:pPr>
+        <w:ind w:left="360"/>
+        <w:rPr>
+          <w:lang w:val="en-US"/>
+        </w:rPr>
+      </w:pPr>
+    </w:p>
+    <w:p>
+      <w:pPr>
+        <w:ind w:left="360"/>
+        <w:rPr>
+          <w:lang w:val="en-US"/>
+        </w:rPr>
+      </w:pPr>
+    </w:p>
+    <w:p>
+      <w:pPr>
+        <w:ind w:left="360"/>
         <w:rPr>
           <w:lang w:val="en-US"/>
         </w:rPr>
@@ -707,7 +637,36 @@
         <w:rPr>
           <w:lang w:val="en-US"/>
         </w:rPr>
-        <w:t>The newly added brush should now appear in your brush selection.</w:t>
+        <w:lastRenderedPageBreak/>
+        <w:t xml:space="preserve">To get started click the big </w:t>
+      </w:r>
+      <w:r>
+        <w:rPr>
+          <w:b/>
+          <w:lang w:val="en-US"/>
+        </w:rPr>
+        <w:t>„</w:t>
+      </w:r>
+      <w:proofErr w:type="gramStart"/>
+      <w:r>
+        <w:rPr>
+          <w:b/>
+          <w:lang w:val="en-US"/>
+        </w:rPr>
+        <w:t>+“ button</w:t>
+      </w:r>
+      <w:proofErr w:type="gramEnd"/>
+      <w:r>
+        <w:rPr>
+          <w:lang w:val="en-US"/>
+        </w:rPr>
+        <w:t xml:space="preserve"> in the top left of the window</w:t>
+      </w:r>
+      <w:r>
+        <w:rPr>
+          <w:lang w:val="en-US"/>
+        </w:rPr>
+        <w:t xml:space="preserve"> which is going to open another small popup window:</w:t>
       </w:r>
     </w:p>
     <w:p>
@@ -722,10 +681,10 @@
           <w:noProof/>
         </w:rPr>
         <w:drawing>
-          <wp:inline distT="0" distB="0" distL="0" distR="0" wp14:anchorId="6D8332EB" wp14:editId="4ABA9979">
-            <wp:extent cx="1880559" cy="1654666"/>
-            <wp:effectExtent l="0" t="0" r="5715" b="3175"/>
-            <wp:docPr id="4" name="Grafik 4"/>
+          <wp:inline distT="0" distB="0" distL="0" distR="0" wp14:anchorId="74DB2E02" wp14:editId="6840414C">
+            <wp:extent cx="3364302" cy="1921717"/>
+            <wp:effectExtent l="0" t="0" r="7620" b="2540"/>
+            <wp:docPr id="3" name="Grafik 3"/>
             <wp:cNvGraphicFramePr>
               <a:graphicFrameLocks xmlns:a="http://schemas.openxmlformats.org/drawingml/2006/main" noChangeAspect="1"/>
             </wp:cNvGraphicFramePr>
@@ -745,7 +704,7 @@
                   <pic:spPr>
                     <a:xfrm>
                       <a:off x="0" y="0"/>
-                      <a:ext cx="1903937" cy="1675236"/>
+                      <a:ext cx="3403019" cy="1943832"/>
                     </a:xfrm>
                     <a:prstGeom prst="rect">
                       <a:avLst/>
@@ -765,6 +724,58 @@
           <w:lang w:val="en-US"/>
         </w:rPr>
       </w:pPr>
+      <w:r>
+        <w:rPr>
+          <w:lang w:val="en-US"/>
+        </w:rPr>
+        <w:t xml:space="preserve">In this window you can </w:t>
+      </w:r>
+      <w:r>
+        <w:rPr>
+          <w:b/>
+          <w:lang w:val="en-US"/>
+        </w:rPr>
+        <w:t>select a gameobject</w:t>
+      </w:r>
+      <w:r>
+        <w:rPr>
+          <w:lang w:val="en-US"/>
+        </w:rPr>
+        <w:t xml:space="preserve"> that should be added to you brush selection. To add a GameObject, just select a gameobject or prefab from you</w:t>
+      </w:r>
+      <w:r>
+        <w:rPr>
+          <w:lang w:val="en-US"/>
+        </w:rPr>
+        <w:t>r</w:t>
+      </w:r>
+      <w:r>
+        <w:rPr>
+          <w:lang w:val="en-US"/>
+        </w:rPr>
+        <w:t xml:space="preserve"> project and </w:t>
+      </w:r>
+      <w:r>
+        <w:rPr>
+          <w:lang w:val="en-US"/>
+        </w:rPr>
+        <w:t xml:space="preserve">click the </w:t>
+      </w:r>
+      <w:r>
+        <w:rPr>
+          <w:b/>
+          <w:lang w:val="en-US"/>
+        </w:rPr>
+        <w:t>“Add” button.</w:t>
+      </w:r>
+    </w:p>
+    <w:p>
+      <w:pPr>
+        <w:pStyle w:val="Listenabsatz"/>
+        <w:rPr>
+          <w:lang w:val="en-US"/>
+        </w:rPr>
+      </w:pPr>
     </w:p>
     <w:p>
       <w:pPr>
@@ -781,46 +792,7 @@
         <w:rPr>
           <w:lang w:val="en-US"/>
         </w:rPr>
-        <w:t xml:space="preserve">By </w:t>
-      </w:r>
-      <w:r>
-        <w:rPr>
-          <w:b/>
-          <w:lang w:val="en-US"/>
-        </w:rPr>
-        <w:t>clicking this</w:t>
-      </w:r>
-      <w:r>
-        <w:rPr>
-          <w:lang w:val="en-US"/>
-        </w:rPr>
-        <w:t xml:space="preserve"> newly </w:t>
-      </w:r>
-      <w:r>
-        <w:rPr>
-          <w:b/>
-          <w:lang w:val="en-US"/>
-        </w:rPr>
-        <w:t>created brush</w:t>
-      </w:r>
-      <w:r>
-        <w:rPr>
-          <w:lang w:val="en-US"/>
-        </w:rPr>
-        <w:t xml:space="preserve"> you can </w:t>
-      </w:r>
-      <w:r>
-        <w:rPr>
-          <w:b/>
-          <w:lang w:val="en-US"/>
-        </w:rPr>
-        <w:t>modify the settings</w:t>
-      </w:r>
-      <w:r>
-        <w:rPr>
-          <w:lang w:val="en-US"/>
-        </w:rPr>
-        <w:t xml:space="preserve"> on it:</w:t>
+        <w:t>The newly added brush should now appear in your brush selection.</w:t>
       </w:r>
     </w:p>
     <w:p>
@@ -835,10 +807,10 @@
           <w:noProof/>
         </w:rPr>
         <w:drawing>
-          <wp:inline distT="0" distB="0" distL="0" distR="0" wp14:anchorId="4E6D827B" wp14:editId="56BECD53">
-            <wp:extent cx="5158596" cy="3652936"/>
-            <wp:effectExtent l="0" t="0" r="4445" b="5080"/>
-            <wp:docPr id="5" name="Grafik 5"/>
+          <wp:inline distT="0" distB="0" distL="0" distR="0" wp14:anchorId="6D8332EB" wp14:editId="4ABA9979">
+            <wp:extent cx="1880559" cy="1654666"/>
+            <wp:effectExtent l="0" t="0" r="5715" b="3175"/>
+            <wp:docPr id="4" name="Grafik 4"/>
             <wp:cNvGraphicFramePr>
               <a:graphicFrameLocks xmlns:a="http://schemas.openxmlformats.org/drawingml/2006/main" noChangeAspect="1"/>
             </wp:cNvGraphicFramePr>
@@ -858,6 +830,119 @@
                   <pic:spPr>
                     <a:xfrm>
                       <a:off x="0" y="0"/>
+                      <a:ext cx="1903937" cy="1675236"/>
+                    </a:xfrm>
+                    <a:prstGeom prst="rect">
+                      <a:avLst/>
+                    </a:prstGeom>
+                  </pic:spPr>
+                </pic:pic>
+              </a:graphicData>
+            </a:graphic>
+          </wp:inline>
+        </w:drawing>
+      </w:r>
+    </w:p>
+    <w:p>
+      <w:pPr>
+        <w:pStyle w:val="Listenabsatz"/>
+        <w:rPr>
+          <w:lang w:val="en-US"/>
+        </w:rPr>
+      </w:pPr>
+    </w:p>
+    <w:p>
+      <w:pPr>
+        <w:pStyle w:val="Listenabsatz"/>
+        <w:numPr>
+          <w:ilvl w:val="0"/>
+          <w:numId w:val="1"/>
+        </w:numPr>
+        <w:rPr>
+          <w:lang w:val="en-US"/>
+        </w:rPr>
+      </w:pPr>
+      <w:r>
+        <w:rPr>
+          <w:lang w:val="en-US"/>
+        </w:rPr>
+        <w:t xml:space="preserve">By </w:t>
+      </w:r>
+      <w:r>
+        <w:rPr>
+          <w:b/>
+          <w:lang w:val="en-US"/>
+        </w:rPr>
+        <w:t>clicking this</w:t>
+      </w:r>
+      <w:r>
+        <w:rPr>
+          <w:lang w:val="en-US"/>
+        </w:rPr>
+        <w:t xml:space="preserve"> newly </w:t>
+      </w:r>
+      <w:r>
+        <w:rPr>
+          <w:b/>
+          <w:lang w:val="en-US"/>
+        </w:rPr>
+        <w:t>created brush</w:t>
+      </w:r>
+      <w:r>
+        <w:rPr>
+          <w:lang w:val="en-US"/>
+        </w:rPr>
+        <w:t xml:space="preserve"> you can </w:t>
+      </w:r>
+      <w:r>
+        <w:rPr>
+          <w:b/>
+          <w:lang w:val="en-US"/>
+        </w:rPr>
+        <w:t>modify the settings</w:t>
+      </w:r>
+      <w:r>
+        <w:rPr>
+          <w:lang w:val="en-US"/>
+        </w:rPr>
+        <w:t xml:space="preserve"> on it:</w:t>
+      </w:r>
+    </w:p>
+    <w:p>
+      <w:pPr>
+        <w:pStyle w:val="Listenabsatz"/>
+        <w:rPr>
+          <w:lang w:val="en-US"/>
+        </w:rPr>
+      </w:pPr>
+      <w:r>
+        <w:rPr>
+          <w:noProof/>
+        </w:rPr>
+        <w:drawing>
+          <wp:inline distT="0" distB="0" distL="0" distR="0" wp14:anchorId="4E6D827B" wp14:editId="56BECD53">
+            <wp:extent cx="5158596" cy="3652936"/>
+            <wp:effectExtent l="0" t="0" r="4445" b="5080"/>
+            <wp:docPr id="5" name="Grafik 5"/>
+            <wp:cNvGraphicFramePr>
+              <a:graphicFrameLocks xmlns:a="http://schemas.openxmlformats.org/drawingml/2006/main" noChangeAspect="1"/>
+            </wp:cNvGraphicFramePr>
+            <a:graphic xmlns:a="http://schemas.openxmlformats.org/drawingml/2006/main">
+              <a:graphicData uri="http://schemas.openxmlformats.org/drawingml/2006/picture">
+                <pic:pic xmlns:pic="http://schemas.openxmlformats.org/drawingml/2006/picture">
+                  <pic:nvPicPr>
+                    <pic:cNvPr id="1" name=""/>
+                    <pic:cNvPicPr/>
+                  </pic:nvPicPr>
+                  <pic:blipFill>
+                    <a:blip r:embed="rId13"/>
+                    <a:stretch>
+                      <a:fillRect/>
+                    </a:stretch>
+                  </pic:blipFill>
+                  <pic:spPr>
+                    <a:xfrm>
+                      <a:off x="0" y="0"/>
                       <a:ext cx="5177208" cy="3666116"/>
                     </a:xfrm>
                     <a:prstGeom prst="rect">
@@ -1062,8 +1147,6 @@
         </w:rPr>
         <w:t xml:space="preserve"> and you can start painting.</w:t>
       </w:r>
-      <w:bookmarkStart w:id="0" w:name="_GoBack"/>
-      <w:bookmarkEnd w:id="0"/>
     </w:p>
     <w:p>
       <w:pPr>
@@ -1097,18 +1180,18 @@
           <w:noProof/>
         </w:rPr>
         <w:drawing>
-          <wp:anchor distT="0" distB="0" distL="114300" distR="114300" simplePos="0" relativeHeight="251658240" behindDoc="0" locked="0" layoutInCell="1" allowOverlap="1" wp14:anchorId="60701B92">
+          <wp:anchor distT="0" distB="0" distL="114300" distR="114300" simplePos="0" relativeHeight="251658240" behindDoc="0" locked="0" layoutInCell="1" allowOverlap="1" wp14:anchorId="5139F4B7">
             <wp:simplePos x="0" y="0"/>
             <wp:positionH relativeFrom="margin">
               <wp:align>center</wp:align>
             </wp:positionH>
             <wp:positionV relativeFrom="paragraph">
-              <wp:posOffset>581660</wp:posOffset>
+              <wp:posOffset>499110</wp:posOffset>
             </wp:positionV>
-            <wp:extent cx="6293349" cy="5372100"/>
-            <wp:effectExtent l="0" t="0" r="0" b="0"/>
+            <wp:extent cx="6337935" cy="5486400"/>
+            <wp:effectExtent l="0" t="0" r="5715" b="0"/>
             <wp:wrapSquare wrapText="bothSides"/>
-            <wp:docPr id="7" name="Grafik 7"/>
+            <wp:docPr id="8" name="Grafik 8"/>
             <wp:cNvGraphicFramePr>
               <a:graphicFrameLocks xmlns:a="http://schemas.openxmlformats.org/drawingml/2006/main" noChangeAspect="1"/>
             </wp:cNvGraphicFramePr>
@@ -1120,7 +1203,7 @@
                     <pic:cNvPicPr/>
                   </pic:nvPicPr>
                   <pic:blipFill>
-                    <a:blip r:embed="rId13">
+                    <a:blip r:embed="rId14">
                       <a:extLst>
                         <a:ext uri="{28A0092B-C50C-407E-A947-70E740481C1C}">
                           <a14:useLocalDpi xmlns:a14="http://schemas.microsoft.com/office/drawing/2010/main" val="0"/>
@@ -1134,7 +1217,7 @@
                   <pic:spPr>
                     <a:xfrm>
                       <a:off x="0" y="0"/>
-                      <a:ext cx="6293349" cy="5372100"/>
+                      <a:ext cx="6337935" cy="5486400"/>
                     </a:xfrm>
                     <a:prstGeom prst="rect">
                       <a:avLst/>
@@ -1143,6 +1226,12 @@
                 </pic:pic>
               </a:graphicData>
             </a:graphic>
+            <wp14:sizeRelH relativeFrom="margin">
+              <wp14:pctWidth>0</wp14:pctWidth>
+            </wp14:sizeRelH>
+            <wp14:sizeRelV relativeFrom="margin">
+              <wp14:pctHeight>0</wp14:pctHeight>
+            </wp14:sizeRelV>
           </wp:anchor>
         </w:drawing>
       </w:r>
@@ -1479,13 +1568,7 @@
         <w:rPr>
           <w:lang w:val="en-US"/>
         </w:rPr>
-        <w:t xml:space="preserve">is indicating </w:t>
-      </w:r>
-      <w:r>
-        <w:rPr>
-          <w:lang w:val="en-US"/>
-        </w:rPr>
-        <w:t xml:space="preserve">that </w:t>
+        <w:t xml:space="preserve">is indicating that </w:t>
       </w:r>
       <w:r>
         <w:rPr>
@@ -1550,14 +1633,12 @@
         </w:rPr>
         <w:t xml:space="preserve"> you </w:t>
       </w:r>
-      <w:proofErr w:type="gramStart"/>
-      <w:r>
-        <w:rPr>
-          <w:lang w:val="en-US"/>
-        </w:rPr>
-        <w:t>are able to</w:t>
-      </w:r>
-      <w:proofErr w:type="gramEnd"/>
+      <w:r>
+        <w:rPr>
+          <w:lang w:val="en-US"/>
+        </w:rPr>
+        <w:t>can</w:t>
+      </w:r>
       <w:r>
         <w:rPr>
           <w:lang w:val="en-US"/>
@@ -1570,6 +1651,8 @@
         </w:rPr>
         <w:t>painting functionality.</w:t>
       </w:r>
+      <w:bookmarkStart w:id="0" w:name="_GoBack"/>
+      <w:bookmarkEnd w:id="0"/>
     </w:p>
     <w:p>
       <w:pPr>
@@ -1630,7 +1713,7 @@
         <w:rPr>
           <w:lang w:val="en-US"/>
         </w:rPr>
-        <w:t>Density:</w:t>
+        <w:t>Parent:</w:t>
       </w:r>
     </w:p>
     <w:p>
@@ -1644,7 +1727,7 @@
         <w:rPr>
           <w:lang w:val="en-US"/>
         </w:rPr>
-        <w:t>Changes the density of the brush, i.e. how many gameobjects are spawned inside the radius of the brush.</w:t>
+        <w:t>This property allows for easy organizing of the instantiated objects to make sure your hierarchy stays clean.</w:t>
       </w:r>
     </w:p>
     <w:p>
@@ -1659,7 +1742,7 @@
         <w:rPr>
           <w:lang w:val="en-US"/>
         </w:rPr>
-        <w:t>Brush Size:</w:t>
+        <w:t>Density:</w:t>
       </w:r>
     </w:p>
     <w:p>
@@ -1673,13 +1756,7 @@
         <w:rPr>
           <w:lang w:val="en-US"/>
         </w:rPr>
-        <w:t>The radius of the brush</w:t>
-      </w:r>
-      <w:r>
-        <w:rPr>
-          <w:lang w:val="en-US"/>
-        </w:rPr>
-        <w:t>.</w:t>
+        <w:t>Changes the density of the brush, i.e. how many gameobjects are spawned inside the radius of the brush.</w:t>
       </w:r>
     </w:p>
     <w:p>
@@ -1694,7 +1771,7 @@
         <w:rPr>
           <w:lang w:val="en-US"/>
         </w:rPr>
-        <w:t>Offset from Pivot:</w:t>
+        <w:t>Brush Size:</w:t>
       </w:r>
     </w:p>
     <w:p>
@@ -1708,7 +1785,13 @@
         <w:rPr>
           <w:lang w:val="en-US"/>
         </w:rPr>
-        <w:t>Changes the offset of the spawned gameobject from the calculated position. This allows you to correct the position of the spawned objects, if you find they are floating for example due to a not that correct pivot on the gameobject/prefab.</w:t>
+        <w:t>The radius of the brush</w:t>
+      </w:r>
+      <w:r>
+        <w:rPr>
+          <w:lang w:val="en-US"/>
+        </w:rPr>
+        <w:t>.</w:t>
       </w:r>
     </w:p>
     <w:p>
@@ -1723,7 +1806,7 @@
         <w:rPr>
           <w:lang w:val="en-US"/>
         </w:rPr>
-        <w:t>Rotational Offset:</w:t>
+        <w:t>Offset from Pivot:</w:t>
       </w:r>
     </w:p>
     <w:p>
@@ -1737,7 +1820,7 @@
         <w:rPr>
           <w:lang w:val="en-US"/>
         </w:rPr>
-        <w:t>Changes the rotational offset that is applied to the prefab/gameobject when spawning it. This allows you to current the rotation of the spawned objects.</w:t>
+        <w:t>Changes the offset of the spawned gameobject from the calculated position. This allows you to correct the position of the spawned objects, if you find they are floating for example due to a not that correct pivot on the gameobject/prefab.</w:t>
       </w:r>
     </w:p>
     <w:p>
@@ -1752,7 +1835,7 @@
         <w:rPr>
           <w:lang w:val="en-US"/>
         </w:rPr>
-        <w:t>Min and Max Scale:</w:t>
+        <w:t>Rotational Offset:</w:t>
       </w:r>
     </w:p>
     <w:p>
@@ -1766,7 +1849,7 @@
         <w:rPr>
           <w:lang w:val="en-US"/>
         </w:rPr>
-        <w:t>The min and max range of the spawned gameobject. If they are not the same value a random value in between the min and max is going to be picked.</w:t>
+        <w:t>Changes the rotational offset that is applied to the prefab/gameobject when spawning it. This allows you to current the rotation of the spawned objects.</w:t>
       </w:r>
     </w:p>
     <w:p>
@@ -1781,7 +1864,7 @@
         <w:rPr>
           <w:lang w:val="en-US"/>
         </w:rPr>
-        <w:t>Align to Surface:</w:t>
+        <w:t>Min and Max Scale:</w:t>
       </w:r>
     </w:p>
     <w:p>
@@ -1795,25 +1878,7 @@
         <w:rPr>
           <w:lang w:val="en-US"/>
         </w:rPr>
-        <w:t xml:space="preserve">This option allows you to align the </w:t>
-      </w:r>
-      <w:r>
-        <w:rPr>
-          <w:lang w:val="en-US"/>
-        </w:rPr>
-        <w:t>instantiated</w:t>
-      </w:r>
-      <w:r>
-        <w:rPr>
-          <w:lang w:val="en-US"/>
-        </w:rPr>
-        <w:t xml:space="preserve"> </w:t>
-      </w:r>
-      <w:r>
-        <w:rPr>
-          <w:lang w:val="en-US"/>
-        </w:rPr>
-        <w:t>gameobjects to the surface you are painting on.</w:t>
+        <w:t>The min and max range of the spawned gameobject. If they are not the same value a random value in between the min and max is going to be picked.</w:t>
       </w:r>
     </w:p>
     <w:p>
@@ -1828,7 +1893,7 @@
         <w:rPr>
           <w:lang w:val="en-US"/>
         </w:rPr>
-        <w:t>Randomize Rotation:</w:t>
+        <w:t>Align to Surface:</w:t>
       </w:r>
     </w:p>
     <w:p>
@@ -1842,7 +1907,25 @@
         <w:rPr>
           <w:lang w:val="en-US"/>
         </w:rPr>
-        <w:t>Allows you to randomize the rotation of the object on the x, y and z axis. The rotation is randomized between 0 and 360 degrees.</w:t>
+        <w:t xml:space="preserve">This option allows you to align the </w:t>
+      </w:r>
+      <w:r>
+        <w:rPr>
+          <w:lang w:val="en-US"/>
+        </w:rPr>
+        <w:t>instantiated</w:t>
+      </w:r>
+      <w:r>
+        <w:rPr>
+          <w:lang w:val="en-US"/>
+        </w:rPr>
+        <w:t xml:space="preserve"> </w:t>
+      </w:r>
+      <w:r>
+        <w:rPr>
+          <w:lang w:val="en-US"/>
+        </w:rPr>
+        <w:t>gameobjects to the surface you are painting on.</w:t>
       </w:r>
     </w:p>
     <w:p>
@@ -1857,21 +1940,7 @@
         <w:rPr>
           <w:lang w:val="en-US"/>
         </w:rPr>
-        <w:t xml:space="preserve">Allow </w:t>
-      </w:r>
-      <w:proofErr w:type="spellStart"/>
-      <w:r>
-        <w:rPr>
-          <w:lang w:val="en-US"/>
-        </w:rPr>
-        <w:t>Intercollision</w:t>
-      </w:r>
-      <w:proofErr w:type="spellEnd"/>
-      <w:r>
-        <w:rPr>
-          <w:lang w:val="en-US"/>
-        </w:rPr>
-        <w:t>:</w:t>
+        <w:t>Randomize Rotation:</w:t>
       </w:r>
     </w:p>
     <w:p>
@@ -1885,63 +1954,7 @@
         <w:rPr>
           <w:lang w:val="en-US"/>
         </w:rPr>
-        <w:t>Should the spawned objects be considered for the spawning of new objects? If so, newly spawned objects can be placed on top of previously (not yet applied) objects.</w:t>
-      </w:r>
-    </w:p>
-    <w:p>
-      <w:pPr>
-        <w:rPr>
-          <w:lang w:val="en-US"/>
-        </w:rPr>
-      </w:pPr>
-    </w:p>
-    <w:p>
-      <w:pPr>
-        <w:pStyle w:val="berschrift4"/>
-        <w:rPr>
-          <w:color w:val="FFD966" w:themeColor="accent4" w:themeTint="99"/>
-          <w:lang w:val="en-US"/>
-        </w:rPr>
-      </w:pPr>
-      <w:r>
-        <w:rPr>
-          <w:color w:val="FFD966" w:themeColor="accent4" w:themeTint="99"/>
-          <w:lang w:val="en-US"/>
-        </w:rPr>
-        <w:lastRenderedPageBreak/>
-        <w:t xml:space="preserve">The </w:t>
-      </w:r>
-      <w:r>
-        <w:rPr>
-          <w:color w:val="FFD966" w:themeColor="accent4" w:themeTint="99"/>
-          <w:lang w:val="en-US"/>
-        </w:rPr>
-        <w:t>filters section</w:t>
-      </w:r>
-    </w:p>
-    <w:p>
-      <w:pPr>
-        <w:rPr>
-          <w:lang w:val="en-US"/>
-        </w:rPr>
-      </w:pPr>
-      <w:r>
-        <w:rPr>
-          <w:lang w:val="en-US"/>
-        </w:rPr>
-        <w:t xml:space="preserve">The filters section allows </w:t>
-      </w:r>
-      <w:r>
-        <w:rPr>
-          <w:lang w:val="en-US"/>
-        </w:rPr>
-        <w:t>the filtering by slope, layer and tag</w:t>
-      </w:r>
-      <w:r>
-        <w:rPr>
-          <w:lang w:val="en-US"/>
-        </w:rPr>
-        <w:t>. Also, it is possible to copy, paste and reset these settings through the three buttons next to the heading.</w:t>
+        <w:t>Allows you to randomize the rotation of the object on the x, y and z axis. The rotation is randomized between 0 and 360 degrees.</w:t>
       </w:r>
     </w:p>
     <w:p>
@@ -1956,7 +1969,22 @@
         <w:rPr>
           <w:lang w:val="en-US"/>
         </w:rPr>
-        <w:t>Min and Max Slope:</w:t>
+        <w:lastRenderedPageBreak/>
+        <w:t xml:space="preserve">Allow </w:t>
+      </w:r>
+      <w:proofErr w:type="spellStart"/>
+      <w:r>
+        <w:rPr>
+          <w:lang w:val="en-US"/>
+        </w:rPr>
+        <w:t>Intercollision</w:t>
+      </w:r>
+      <w:proofErr w:type="spellEnd"/>
+      <w:r>
+        <w:rPr>
+          <w:lang w:val="en-US"/>
+        </w:rPr>
+        <w:t>:</w:t>
       </w:r>
     </w:p>
     <w:p>
@@ -1970,7 +1998,62 @@
         <w:rPr>
           <w:lang w:val="en-US"/>
         </w:rPr>
-        <w:t>The range of slope that is required for an object to be placed. If the slope is not in that range, no object is going to be placed.</w:t>
+        <w:t>Should the spawned objects be considered for the spawning of new objects? If so, newly spawned objects can be placed on top of previously (not yet applied) objects.</w:t>
+      </w:r>
+    </w:p>
+    <w:p>
+      <w:pPr>
+        <w:rPr>
+          <w:lang w:val="en-US"/>
+        </w:rPr>
+      </w:pPr>
+    </w:p>
+    <w:p>
+      <w:pPr>
+        <w:pStyle w:val="berschrift4"/>
+        <w:rPr>
+          <w:color w:val="FFD966" w:themeColor="accent4" w:themeTint="99"/>
+          <w:lang w:val="en-US"/>
+        </w:rPr>
+      </w:pPr>
+      <w:r>
+        <w:rPr>
+          <w:color w:val="FFD966" w:themeColor="accent4" w:themeTint="99"/>
+          <w:lang w:val="en-US"/>
+        </w:rPr>
+        <w:t xml:space="preserve">The </w:t>
+      </w:r>
+      <w:r>
+        <w:rPr>
+          <w:color w:val="FFD966" w:themeColor="accent4" w:themeTint="99"/>
+          <w:lang w:val="en-US"/>
+        </w:rPr>
+        <w:t>filters section</w:t>
+      </w:r>
+    </w:p>
+    <w:p>
+      <w:pPr>
+        <w:rPr>
+          <w:lang w:val="en-US"/>
+        </w:rPr>
+      </w:pPr>
+      <w:r>
+        <w:rPr>
+          <w:lang w:val="en-US"/>
+        </w:rPr>
+        <w:t xml:space="preserve">The filters section allows </w:t>
+      </w:r>
+      <w:r>
+        <w:rPr>
+          <w:lang w:val="en-US"/>
+        </w:rPr>
+        <w:t>the filtering by slope, layer and tag</w:t>
+      </w:r>
+      <w:r>
+        <w:rPr>
+          <w:lang w:val="en-US"/>
+        </w:rPr>
+        <w:t>. Also, it is possible to copy, paste and reset these settings through the three buttons next to the heading.</w:t>
       </w:r>
     </w:p>
     <w:p>
@@ -1985,7 +2068,7 @@
         <w:rPr>
           <w:lang w:val="en-US"/>
         </w:rPr>
-        <w:t>Layer Filter:</w:t>
+        <w:t>Min and Max Slope:</w:t>
       </w:r>
     </w:p>
     <w:p>
@@ -1999,31 +2082,7 @@
         <w:rPr>
           <w:lang w:val="en-US"/>
         </w:rPr>
-        <w:t xml:space="preserve">The Layers that painting on is enabled. When trying to paint on a layer that is not </w:t>
-      </w:r>
-      <w:r>
-        <w:rPr>
-          <w:lang w:val="en-US"/>
-        </w:rPr>
-        <w:t>in the layer</w:t>
-      </w:r>
-      <w:r>
-        <w:rPr>
-          <w:lang w:val="en-US"/>
-        </w:rPr>
-        <w:t xml:space="preserve"> </w:t>
-      </w:r>
-      <w:r>
-        <w:rPr>
-          <w:lang w:val="en-US"/>
-        </w:rPr>
-        <w:t xml:space="preserve">mask </w:t>
-      </w:r>
-      <w:r>
-        <w:rPr>
-          <w:lang w:val="en-US"/>
-        </w:rPr>
-        <w:t>no objects are going to be placed.</w:t>
+        <w:t>The range of slope that is required for an object to be placed. If the slope is not in that range, no object is going to be placed.</w:t>
       </w:r>
     </w:p>
     <w:p>
@@ -2038,6 +2097,59 @@
         <w:rPr>
           <w:lang w:val="en-US"/>
         </w:rPr>
+        <w:t>Layer Filter:</w:t>
+      </w:r>
+    </w:p>
+    <w:p>
+      <w:pPr>
+        <w:ind w:left="708"/>
+        <w:rPr>
+          <w:lang w:val="en-US"/>
+        </w:rPr>
+      </w:pPr>
+      <w:r>
+        <w:rPr>
+          <w:lang w:val="en-US"/>
+        </w:rPr>
+        <w:t xml:space="preserve">The Layers that painting on is enabled. When trying to paint on a layer that is not </w:t>
+      </w:r>
+      <w:r>
+        <w:rPr>
+          <w:lang w:val="en-US"/>
+        </w:rPr>
+        <w:t>in the layer</w:t>
+      </w:r>
+      <w:r>
+        <w:rPr>
+          <w:lang w:val="en-US"/>
+        </w:rPr>
+        <w:t xml:space="preserve"> </w:t>
+      </w:r>
+      <w:r>
+        <w:rPr>
+          <w:lang w:val="en-US"/>
+        </w:rPr>
+        <w:t xml:space="preserve">mask </w:t>
+      </w:r>
+      <w:r>
+        <w:rPr>
+          <w:lang w:val="en-US"/>
+        </w:rPr>
+        <w:t>no objects are going to be placed.</w:t>
+      </w:r>
+    </w:p>
+    <w:p>
+      <w:pPr>
+        <w:pStyle w:val="berschrift5"/>
+        <w:ind w:firstLine="708"/>
+        <w:rPr>
+          <w:lang w:val="en-US"/>
+        </w:rPr>
+      </w:pPr>
+      <w:r>
+        <w:rPr>
+          <w:lang w:val="en-US"/>
+        </w:rPr>
         <w:t>Tag Filtering:</w:t>
       </w:r>
     </w:p>
@@ -2057,7 +2169,7 @@
       </w:r>
     </w:p>
     <w:sectPr>
-      <w:headerReference w:type="default" r:id="rId14"/>
+      <w:headerReference w:type="default" r:id="rId15"/>
       <w:pgSz w:w="11906" w:h="16838"/>
       <w:pgMar w:top="1417" w:right="1417" w:bottom="1134" w:left="1417" w:header="708" w:footer="708" w:gutter="0"/>
       <w:cols w:space="708"/>
@@ -2160,7 +2272,13 @@
       <w:rPr>
         <w:lang w:val="en-US"/>
       </w:rPr>
-      <w:t>3.0</w:t>
+      <w:t>3.</w:t>
+    </w:r>
+    <w:r>
+      <w:rPr>
+        <w:lang w:val="en-US"/>
+      </w:rPr>
+      <w:t>1</w:t>
     </w:r>
     <w:r>
       <w:rPr>
@@ -2240,6 +2358,118 @@
 <file path=word/numbering.xml><?xml version="1.0" encoding="utf-8"?>
 <w:numbering xmlns:wpc="http://schemas.microsoft.com/office/word/2010/wordprocessingCanvas" xmlns:cx="http://schemas.microsoft.com/office/drawing/2014/chartex" xmlns:cx1="http://schemas.microsoft.com/office/drawing/2015/9/8/chartex" xmlns:cx2="http://schemas.microsoft.com/office/drawing/2015/10/21/chartex" xmlns:cx3="http://schemas.microsoft.com/office/drawing/2016/5/9/chartex" xmlns:cx4="http://schemas.microsoft.com/office/drawing/2016/5/10/chartex" xmlns:cx5="http://schemas.microsoft.com/office/drawing/2016/5/11/chartex" xmlns:cx6="http://schemas.microsoft.com/office/drawing/2016/5/12/chartex" xmlns:cx7="http://schemas.microsoft.com/office/drawing/2016/5/13/chartex" xmlns:cx8="http://schemas.microsoft.com/office/drawing/2016/5/14/chartex" xmlns:mc="http://schemas.openxmlformats.org/markup-compatibility/2006" xmlns:aink="http://schemas.microsoft.com/office/drawing/2016/ink" xmlns:am3d="http://schemas.microsoft.com/office/drawing/2017/model3d" xmlns:o="urn:schemas-microsoft-com:office:office" xmlns:r="http://schemas.openxmlformats.org/officeDocument/2006/relationships" xmlns:m="http://schemas.openxmlformats.org/officeDocument/2006/math" xmlns:v="urn:schemas-microsoft-com:vml" xmlns:wp14="http://schemas.microsoft.com/office/word/2010/wordprocessingDrawing" xmlns:wp="http://schemas.openxmlformats.org/drawingml/2006/wordprocessingDrawing" xmlns:w10="urn:schemas-microsoft-com:office:word" xmlns:w="http://schemas.openxmlformats.org/wordprocessingml/2006/main" xmlns:w14="http://schemas.microsoft.com/office/word/2010/wordml" xmlns:w15="http://schemas.microsoft.com/office/word/2012/wordml" xmlns:w16cid="http://schemas.microsoft.com/office/word/2016/wordml/cid" xmlns:w16se="http://schemas.microsoft.com/office/word/2015/wordml/symex" xmlns:wpg="http://schemas.microsoft.com/office/word/2010/wordprocessingGroup" xmlns:wpi="http://schemas.microsoft.com/office/word/2010/wordprocessingInk" xmlns:wne="http://schemas.microsoft.com/office/word/2006/wordml" xmlns:wps="http://schemas.microsoft.com/office/word/2010/wordprocessingShape" mc:Ignorable="w14 w15 w16se w16cid wp14">
   <w:abstractNum w:abstractNumId="0" w15:restartNumberingAfterBreak="0">
+    <w:nsid w:val="02EE12AF"/>
+    <w:multiLevelType w:val="hybridMultilevel"/>
+    <w:tmpl w:val="D938BC7A"/>
+    <w:lvl w:ilvl="0" w:tplc="3030E982">
+      <w:numFmt w:val="bullet"/>
+      <w:lvlText w:val="-"/>
+      <w:lvlJc w:val="left"/>
+      <w:pPr>
+        <w:ind w:left="720" w:hanging="360"/>
+      </w:pPr>
+      <w:rPr>
+        <w:rFonts w:ascii="Calibri" w:eastAsiaTheme="minorHAnsi" w:hAnsi="Calibri" w:cs="Calibri" w:hint="default"/>
+      </w:rPr>
+    </w:lvl>
+    <w:lvl w:ilvl="1" w:tplc="04070003" w:tentative="1">
+      <w:start w:val="1"/>
+      <w:numFmt w:val="bullet"/>
+      <w:lvlText w:val="o"/>
+      <w:lvlJc w:val="left"/>
+      <w:pPr>
+        <w:ind w:left="1440" w:hanging="360"/>
+      </w:pPr>
+      <w:rPr>
+        <w:rFonts w:ascii="Courier New" w:hAnsi="Courier New" w:cs="Courier New" w:hint="default"/>
+      </w:rPr>
+    </w:lvl>
+    <w:lvl w:ilvl="2" w:tplc="04070005" w:tentative="1">
+      <w:start w:val="1"/>
+      <w:numFmt w:val="bullet"/>
+      <w:lvlText w:val=""/>
+      <w:lvlJc w:val="left"/>
+      <w:pPr>
+        <w:ind w:left="2160" w:hanging="360"/>
+      </w:pPr>
+      <w:rPr>
+        <w:rFonts w:ascii="Wingdings" w:hAnsi="Wingdings" w:hint="default"/>
+      </w:rPr>
+    </w:lvl>
+    <w:lvl w:ilvl="3" w:tplc="04070001" w:tentative="1">
+      <w:start w:val="1"/>
+      <w:numFmt w:val="bullet"/>
+      <w:lvlText w:val=""/>
+      <w:lvlJc w:val="left"/>
+      <w:pPr>
+        <w:ind w:left="2880" w:hanging="360"/>
+      </w:pPr>
+      <w:rPr>
+        <w:rFonts w:ascii="Symbol" w:hAnsi="Symbol" w:hint="default"/>
+      </w:rPr>
+    </w:lvl>
+    <w:lvl w:ilvl="4" w:tplc="04070003" w:tentative="1">
+      <w:start w:val="1"/>
+      <w:numFmt w:val="bullet"/>
+      <w:lvlText w:val="o"/>
+      <w:lvlJc w:val="left"/>
+      <w:pPr>
+        <w:ind w:left="3600" w:hanging="360"/>
+      </w:pPr>
+      <w:rPr>
+        <w:rFonts w:ascii="Courier New" w:hAnsi="Courier New" w:cs="Courier New" w:hint="default"/>
+      </w:rPr>
+    </w:lvl>
+    <w:lvl w:ilvl="5" w:tplc="04070005" w:tentative="1">
+      <w:start w:val="1"/>
+      <w:numFmt w:val="bullet"/>
+      <w:lvlText w:val=""/>
+      <w:lvlJc w:val="left"/>
+      <w:pPr>
+        <w:ind w:left="4320" w:hanging="360"/>
+      </w:pPr>
+      <w:rPr>
+        <w:rFonts w:ascii="Wingdings" w:hAnsi="Wingdings" w:hint="default"/>
+      </w:rPr>
+    </w:lvl>
+    <w:lvl w:ilvl="6" w:tplc="04070001" w:tentative="1">
+      <w:start w:val="1"/>
+      <w:numFmt w:val="bullet"/>
+      <w:lvlText w:val=""/>
+      <w:lvlJc w:val="left"/>
+      <w:pPr>
+        <w:ind w:left="5040" w:hanging="360"/>
+      </w:pPr>
+      <w:rPr>
+        <w:rFonts w:ascii="Symbol" w:hAnsi="Symbol" w:hint="default"/>
+      </w:rPr>
+    </w:lvl>
+    <w:lvl w:ilvl="7" w:tplc="04070003" w:tentative="1">
+      <w:start w:val="1"/>
+      <w:numFmt w:val="bullet"/>
+      <w:lvlText w:val="o"/>
+      <w:lvlJc w:val="left"/>
+      <w:pPr>
+        <w:ind w:left="5760" w:hanging="360"/>
+      </w:pPr>
+      <w:rPr>
+        <w:rFonts w:ascii="Courier New" w:hAnsi="Courier New" w:cs="Courier New" w:hint="default"/>
+      </w:rPr>
+    </w:lvl>
+    <w:lvl w:ilvl="8" w:tplc="04070005" w:tentative="1">
+      <w:start w:val="1"/>
+      <w:numFmt w:val="bullet"/>
+      <w:lvlText w:val=""/>
+      <w:lvlJc w:val="left"/>
+      <w:pPr>
+        <w:ind w:left="6480" w:hanging="360"/>
+      </w:pPr>
+      <w:rPr>
+        <w:rFonts w:ascii="Wingdings" w:hAnsi="Wingdings" w:hint="default"/>
+      </w:rPr>
+    </w:lvl>
+  </w:abstractNum>
+  <w:abstractNum w:abstractNumId="1" w15:restartNumberingAfterBreak="0">
     <w:nsid w:val="18A768B0"/>
     <w:multiLevelType w:val="hybridMultilevel"/>
     <w:tmpl w:val="AFA26738"/>
@@ -2328,7 +2558,7 @@
       </w:pPr>
     </w:lvl>
   </w:abstractNum>
-  <w:abstractNum w:abstractNumId="1" w15:restartNumberingAfterBreak="0">
+  <w:abstractNum w:abstractNumId="2" w15:restartNumberingAfterBreak="0">
     <w:nsid w:val="429C2A05"/>
     <w:multiLevelType w:val="hybridMultilevel"/>
     <w:tmpl w:val="B686CD44"/>
@@ -2442,10 +2672,13 @@
     </w:lvl>
   </w:abstractNum>
   <w:num w:numId="1">
-    <w:abstractNumId w:val="0"/>
+    <w:abstractNumId w:val="1"/>
   </w:num>
   <w:num w:numId="2">
-    <w:abstractNumId w:val="1"/>
+    <w:abstractNumId w:val="2"/>
+  </w:num>
+  <w:num w:numId="3">
+    <w:abstractNumId w:val="0"/>
   </w:num>
 </w:numbering>
 </file>
@@ -3100,6 +3333,41 @@
       <w:color w:val="2F5496" w:themeColor="accent1" w:themeShade="BF"/>
     </w:rPr>
   </w:style>
+  <w:style w:type="character" w:styleId="Hyperlink">
+    <w:name w:val="Hyperlink"/>
+    <w:basedOn w:val="Absatz-Standardschriftart"/>
+    <w:uiPriority w:val="99"/>
+    <w:unhideWhenUsed/>
+    <w:rsid w:val="00EE28AF"/>
+    <w:rPr>
+      <w:color w:val="0563C1" w:themeColor="hyperlink"/>
+      <w:u w:val="single"/>
+    </w:rPr>
+  </w:style>
+  <w:style w:type="character" w:styleId="NichtaufgelsteErwhnung">
+    <w:name w:val="Unresolved Mention"/>
+    <w:basedOn w:val="Absatz-Standardschriftart"/>
+    <w:uiPriority w:val="99"/>
+    <w:semiHidden/>
+    <w:unhideWhenUsed/>
+    <w:rsid w:val="00EE28AF"/>
+    <w:rPr>
+      <w:color w:val="605E5C"/>
+      <w:shd w:val="clear" w:color="auto" w:fill="E1DFDD"/>
+    </w:rPr>
+  </w:style>
+  <w:style w:type="character" w:styleId="BesuchterLink">
+    <w:name w:val="FollowedHyperlink"/>
+    <w:basedOn w:val="Absatz-Standardschriftart"/>
+    <w:uiPriority w:val="99"/>
+    <w:semiHidden/>
+    <w:unhideWhenUsed/>
+    <w:rsid w:val="00EE28AF"/>
+    <w:rPr>
+      <w:color w:val="954F72" w:themeColor="followedHyperlink"/>
+      <w:u w:val="single"/>
+    </w:rPr>
+  </w:style>
 </w:styles>
 </file>
 
@@ -3403,7 +3671,7 @@
 </file>
 
 <file path=customXml/itemProps1.xml><?xml version="1.0" encoding="utf-8"?>
-<ds:datastoreItem xmlns:ds="http://schemas.openxmlformats.org/officeDocument/2006/customXml" ds:itemID="{A41043AB-1DDC-4276-B213-CF045C533BB4}">
+<ds:datastoreItem xmlns:ds="http://schemas.openxmlformats.org/officeDocument/2006/customXml" ds:itemID="{F31BFAE3-2A3C-4312-BDCD-6AACD8325F30}">
   <ds:schemaRefs>
     <ds:schemaRef ds:uri="http://schemas.openxmlformats.org/officeDocument/2006/bibliography"/>
   </ds:schemaRefs>

</xml_diff>

<commit_message>
Updated selected colors and .pptx
Updated selected colors and .pptx
</commit_message>
<xml_diff>
--- a/GameObject Brush v3.docx
+++ b/GameObject Brush v3.docx
@@ -131,21 +131,7 @@
             <w:rStyle w:val="Hyperlink"/>
             <w:lang w:val="en-US"/>
           </w:rPr>
-          <w:t>Dylan Valenti</w:t>
-        </w:r>
-        <w:r>
-          <w:rPr>
-            <w:rStyle w:val="Hyperlink"/>
-            <w:lang w:val="en-US"/>
-          </w:rPr>
-          <w:t>n</w:t>
-        </w:r>
-        <w:r>
-          <w:rPr>
-            <w:rStyle w:val="Hyperlink"/>
-            <w:lang w:val="en-US"/>
-          </w:rPr>
-          <w:t>e („</w:t>
+          <w:t>Dylan Valentine („</w:t>
         </w:r>
         <w:proofErr w:type="spellStart"/>
         <w:proofErr w:type="gramStart"/>
@@ -412,13 +398,14 @@
     <w:p>
       <w:pPr>
         <w:ind w:left="360"/>
+        <w:jc w:val="center"/>
       </w:pPr>
       <w:r>
         <w:rPr>
           <w:noProof/>
         </w:rPr>
         <w:drawing>
-          <wp:inline distT="0" distB="0" distL="0" distR="0" wp14:anchorId="20EA46E6" wp14:editId="485D45C0">
+          <wp:inline distT="0" distB="0" distL="0" distR="0" wp14:anchorId="77320B44" wp14:editId="55E7336D">
             <wp:extent cx="5760720" cy="790575"/>
             <wp:effectExtent l="0" t="0" r="0" b="9525"/>
             <wp:docPr id="1" name="Grafik 1"/>
@@ -480,16 +467,17 @@
     <w:p>
       <w:pPr>
         <w:ind w:left="360"/>
+        <w:jc w:val="center"/>
       </w:pPr>
       <w:r>
         <w:rPr>
           <w:noProof/>
         </w:rPr>
         <w:drawing>
-          <wp:inline distT="0" distB="0" distL="0" distR="0" wp14:anchorId="5909D00D" wp14:editId="7177BA65">
-            <wp:extent cx="3536831" cy="2581668"/>
-            <wp:effectExtent l="0" t="0" r="6985" b="9525"/>
-            <wp:docPr id="2" name="Grafik 2"/>
+          <wp:inline distT="0" distB="0" distL="0" distR="0" wp14:anchorId="21ACC307" wp14:editId="7BC2A2A1">
+            <wp:extent cx="2867025" cy="2016768"/>
+            <wp:effectExtent l="0" t="0" r="0" b="2540"/>
+            <wp:docPr id="6" name="Grafik 6"/>
             <wp:cNvGraphicFramePr>
               <a:graphicFrameLocks xmlns:a="http://schemas.openxmlformats.org/drawingml/2006/main" noChangeAspect="1"/>
             </wp:cNvGraphicFramePr>
@@ -509,7 +497,7 @@
                   <pic:spPr>
                     <a:xfrm>
                       <a:off x="0" y="0"/>
-                      <a:ext cx="3568456" cy="2604753"/>
+                      <a:ext cx="2917146" cy="2052025"/>
                     </a:xfrm>
                     <a:prstGeom prst="rect">
                       <a:avLst/>
@@ -568,55 +556,6 @@
     </w:p>
     <w:p>
       <w:pPr>
-        <w:ind w:left="360"/>
-        <w:rPr>
-          <w:lang w:val="en-US"/>
-        </w:rPr>
-      </w:pPr>
-    </w:p>
-    <w:p>
-      <w:pPr>
-        <w:ind w:left="360"/>
-        <w:rPr>
-          <w:lang w:val="en-US"/>
-        </w:rPr>
-      </w:pPr>
-    </w:p>
-    <w:p>
-      <w:pPr>
-        <w:ind w:left="360"/>
-        <w:rPr>
-          <w:lang w:val="en-US"/>
-        </w:rPr>
-      </w:pPr>
-    </w:p>
-    <w:p>
-      <w:pPr>
-        <w:ind w:left="360"/>
-        <w:rPr>
-          <w:lang w:val="en-US"/>
-        </w:rPr>
-      </w:pPr>
-    </w:p>
-    <w:p>
-      <w:pPr>
-        <w:ind w:left="360"/>
-        <w:rPr>
-          <w:lang w:val="en-US"/>
-        </w:rPr>
-      </w:pPr>
-    </w:p>
-    <w:p>
-      <w:pPr>
-        <w:ind w:left="360"/>
-        <w:rPr>
-          <w:lang w:val="en-US"/>
-        </w:rPr>
-      </w:pPr>
-    </w:p>
-    <w:p>
-      <w:pPr>
-        <w:ind w:left="360"/>
         <w:rPr>
           <w:lang w:val="en-US"/>
         </w:rPr>
@@ -637,7 +576,6 @@
         <w:rPr>
           <w:lang w:val="en-US"/>
         </w:rPr>
-        <w:lastRenderedPageBreak/>
         <w:t xml:space="preserve">To get started click the big </w:t>
       </w:r>
       <w:r>
@@ -671,7 +609,8 @@
     </w:p>
     <w:p>
       <w:pPr>
-        <w:pStyle w:val="Listenabsatz"/>
+        <w:ind w:left="360"/>
+        <w:jc w:val="center"/>
         <w:rPr>
           <w:lang w:val="en-US"/>
         </w:rPr>
@@ -681,10 +620,10 @@
           <w:noProof/>
         </w:rPr>
         <w:drawing>
-          <wp:inline distT="0" distB="0" distL="0" distR="0" wp14:anchorId="74DB2E02" wp14:editId="6840414C">
-            <wp:extent cx="3364302" cy="1921717"/>
-            <wp:effectExtent l="0" t="0" r="7620" b="2540"/>
-            <wp:docPr id="3" name="Grafik 3"/>
+          <wp:inline distT="0" distB="0" distL="0" distR="0" wp14:anchorId="74E5F871" wp14:editId="3578EDEE">
+            <wp:extent cx="3486150" cy="1314450"/>
+            <wp:effectExtent l="0" t="0" r="0" b="0"/>
+            <wp:docPr id="7" name="Grafik 7"/>
             <wp:cNvGraphicFramePr>
               <a:graphicFrameLocks xmlns:a="http://schemas.openxmlformats.org/drawingml/2006/main" noChangeAspect="1"/>
             </wp:cNvGraphicFramePr>
@@ -696,7 +635,13 @@
                     <pic:cNvPicPr/>
                   </pic:nvPicPr>
                   <pic:blipFill>
-                    <a:blip r:embed="rId11"/>
+                    <a:blip r:embed="rId11">
+                      <a:extLst>
+                        <a:ext uri="{28A0092B-C50C-407E-A947-70E740481C1C}">
+                          <a14:useLocalDpi xmlns:a14="http://schemas.microsoft.com/office/drawing/2010/main" val="0"/>
+                        </a:ext>
+                      </a:extLst>
+                    </a:blip>
                     <a:stretch>
                       <a:fillRect/>
                     </a:stretch>
@@ -704,7 +649,7 @@
                   <pic:spPr>
                     <a:xfrm>
                       <a:off x="0" y="0"/>
-                      <a:ext cx="3403019" cy="1943832"/>
+                      <a:ext cx="3486150" cy="1314450"/>
                     </a:xfrm>
                     <a:prstGeom prst="rect">
                       <a:avLst/>
@@ -798,6 +743,7 @@
     <w:p>
       <w:pPr>
         <w:pStyle w:val="Listenabsatz"/>
+        <w:jc w:val="center"/>
         <w:rPr>
           <w:lang w:val="en-US"/>
         </w:rPr>
@@ -807,7 +753,7 @@
           <w:noProof/>
         </w:rPr>
         <w:drawing>
-          <wp:inline distT="0" distB="0" distL="0" distR="0" wp14:anchorId="6D8332EB" wp14:editId="4ABA9979">
+          <wp:inline distT="0" distB="0" distL="0" distR="0" wp14:anchorId="7B4C8612" wp14:editId="41C04CBC">
             <wp:extent cx="1880559" cy="1654666"/>
             <wp:effectExtent l="0" t="0" r="5715" b="3175"/>
             <wp:docPr id="4" name="Grafik 4"/>
@@ -911,6 +857,7 @@
     <w:p>
       <w:pPr>
         <w:pStyle w:val="Listenabsatz"/>
+        <w:jc w:val="center"/>
         <w:rPr>
           <w:lang w:val="en-US"/>
         </w:rPr>
@@ -920,10 +867,10 @@
           <w:noProof/>
         </w:rPr>
         <w:drawing>
-          <wp:inline distT="0" distB="0" distL="0" distR="0" wp14:anchorId="4E6D827B" wp14:editId="56BECD53">
-            <wp:extent cx="5158596" cy="3652936"/>
-            <wp:effectExtent l="0" t="0" r="4445" b="5080"/>
-            <wp:docPr id="5" name="Grafik 5"/>
+          <wp:inline distT="0" distB="0" distL="0" distR="0" wp14:anchorId="094CAD3B" wp14:editId="5D9E573F">
+            <wp:extent cx="5029200" cy="5283289"/>
+            <wp:effectExtent l="0" t="0" r="0" b="0"/>
+            <wp:docPr id="9" name="Grafik 9"/>
             <wp:cNvGraphicFramePr>
               <a:graphicFrameLocks xmlns:a="http://schemas.openxmlformats.org/drawingml/2006/main" noChangeAspect="1"/>
             </wp:cNvGraphicFramePr>
@@ -943,7 +890,7 @@
                   <pic:spPr>
                     <a:xfrm>
                       <a:off x="0" y="0"/>
-                      <a:ext cx="5177208" cy="3666116"/>
+                      <a:ext cx="5039915" cy="5294545"/>
                     </a:xfrm>
                     <a:prstGeom prst="rect">
                       <a:avLst/>
@@ -1177,21 +1124,58 @@
       </w:pPr>
       <w:r>
         <w:rPr>
+          <w:lang w:val="en-US"/>
+        </w:rPr>
+        <w:t xml:space="preserve">In the following screenshot you can see all settings and actions that can be </w:t>
+      </w:r>
+      <w:r>
+        <w:rPr>
+          <w:lang w:val="en-US"/>
+        </w:rPr>
+        <w:t xml:space="preserve">manipulated and </w:t>
+      </w:r>
+      <w:r>
+        <w:rPr>
+          <w:lang w:val="en-US"/>
+        </w:rPr>
+        <w:t>performed with</w:t>
+      </w:r>
+      <w:r>
+        <w:rPr>
+          <w:lang w:val="en-US"/>
+        </w:rPr>
+        <w:t>in</w:t>
+      </w:r>
+      <w:r>
+        <w:rPr>
+          <w:lang w:val="en-US"/>
+        </w:rPr>
+        <w:t xml:space="preserve"> GameObject Brush</w:t>
+      </w:r>
+      <w:r>
+        <w:rPr>
+          <w:lang w:val="en-US"/>
+        </w:rPr>
+        <w:t>.</w:t>
+      </w:r>
+    </w:p>
+    <w:p>
+      <w:pPr>
+        <w:jc w:val="center"/>
+        <w:rPr>
+          <w:lang w:val="en-US"/>
+        </w:rPr>
+      </w:pPr>
+      <w:bookmarkStart w:id="0" w:name="_GoBack"/>
+      <w:r>
+        <w:rPr>
           <w:noProof/>
         </w:rPr>
         <w:drawing>
-          <wp:anchor distT="0" distB="0" distL="114300" distR="114300" simplePos="0" relativeHeight="251658240" behindDoc="0" locked="0" layoutInCell="1" allowOverlap="1" wp14:anchorId="5139F4B7">
-            <wp:simplePos x="0" y="0"/>
-            <wp:positionH relativeFrom="margin">
-              <wp:align>center</wp:align>
-            </wp:positionH>
-            <wp:positionV relativeFrom="paragraph">
-              <wp:posOffset>499110</wp:posOffset>
-            </wp:positionV>
-            <wp:extent cx="6337935" cy="5486400"/>
-            <wp:effectExtent l="0" t="0" r="5715" b="0"/>
-            <wp:wrapSquare wrapText="bothSides"/>
-            <wp:docPr id="8" name="Grafik 8"/>
+          <wp:inline distT="0" distB="0" distL="0" distR="0" wp14:anchorId="1E85E92D" wp14:editId="124F1C4C">
+            <wp:extent cx="5760720" cy="6508750"/>
+            <wp:effectExtent l="0" t="0" r="0" b="6350"/>
+            <wp:docPr id="10" name="Grafik 10"/>
             <wp:cNvGraphicFramePr>
               <a:graphicFrameLocks xmlns:a="http://schemas.openxmlformats.org/drawingml/2006/main" noChangeAspect="1"/>
             </wp:cNvGraphicFramePr>
@@ -1203,13 +1187,7 @@
                     <pic:cNvPicPr/>
                   </pic:nvPicPr>
                   <pic:blipFill>
-                    <a:blip r:embed="rId14">
-                      <a:extLst>
-                        <a:ext uri="{28A0092B-C50C-407E-A947-70E740481C1C}">
-                          <a14:useLocalDpi xmlns:a14="http://schemas.microsoft.com/office/drawing/2010/main" val="0"/>
-                        </a:ext>
-                      </a:extLst>
-                    </a:blip>
+                    <a:blip r:embed="rId14"/>
                     <a:stretch>
                       <a:fillRect/>
                     </a:stretch>
@@ -1217,7 +1195,7 @@
                   <pic:spPr>
                     <a:xfrm>
                       <a:off x="0" y="0"/>
-                      <a:ext cx="6337935" cy="5486400"/>
+                      <a:ext cx="5760720" cy="6508750"/>
                     </a:xfrm>
                     <a:prstGeom prst="rect">
                       <a:avLst/>
@@ -1226,58 +1204,10 @@
                 </pic:pic>
               </a:graphicData>
             </a:graphic>
-            <wp14:sizeRelH relativeFrom="margin">
-              <wp14:pctWidth>0</wp14:pctWidth>
-            </wp14:sizeRelH>
-            <wp14:sizeRelV relativeFrom="margin">
-              <wp14:pctHeight>0</wp14:pctHeight>
-            </wp14:sizeRelV>
-          </wp:anchor>
+          </wp:inline>
         </w:drawing>
       </w:r>
-      <w:r>
-        <w:rPr>
-          <w:lang w:val="en-US"/>
-        </w:rPr>
-        <w:t xml:space="preserve">In the following screenshot you can see all settings and actions that can be </w:t>
-      </w:r>
-      <w:r>
-        <w:rPr>
-          <w:lang w:val="en-US"/>
-        </w:rPr>
-        <w:t xml:space="preserve">manipulated and </w:t>
-      </w:r>
-      <w:r>
-        <w:rPr>
-          <w:lang w:val="en-US"/>
-        </w:rPr>
-        <w:t>performed with</w:t>
-      </w:r>
-      <w:r>
-        <w:rPr>
-          <w:lang w:val="en-US"/>
-        </w:rPr>
-        <w:t>in</w:t>
-      </w:r>
-      <w:r>
-        <w:rPr>
-          <w:lang w:val="en-US"/>
-        </w:rPr>
-        <w:t xml:space="preserve"> GameObject Brush</w:t>
-      </w:r>
-      <w:r>
-        <w:rPr>
-          <w:lang w:val="en-US"/>
-        </w:rPr>
-        <w:t>.</w:t>
-      </w:r>
-    </w:p>
-    <w:p>
-      <w:pPr>
-        <w:rPr>
-          <w:lang w:val="en-US"/>
-        </w:rPr>
-      </w:pPr>
+      <w:bookmarkEnd w:id="0"/>
     </w:p>
     <w:p>
       <w:pPr>
@@ -1444,6 +1374,7 @@
           <w:color w:val="538135" w:themeColor="accent6" w:themeShade="BF"/>
           <w:lang w:val="en-US"/>
         </w:rPr>
+        <w:lastRenderedPageBreak/>
         <w:t>The brush selection</w:t>
       </w:r>
     </w:p>
@@ -1651,8 +1582,6 @@
         </w:rPr>
         <w:t>painting functionality.</w:t>
       </w:r>
-      <w:bookmarkStart w:id="0" w:name="_GoBack"/>
-      <w:bookmarkEnd w:id="0"/>
     </w:p>
     <w:p>
       <w:pPr>
@@ -1969,7 +1898,6 @@
         <w:rPr>
           <w:lang w:val="en-US"/>
         </w:rPr>
-        <w:lastRenderedPageBreak/>
         <w:t xml:space="preserve">Allow </w:t>
       </w:r>
       <w:proofErr w:type="spellStart"/>
@@ -2302,7 +2230,7 @@
       <w:rPr>
         <w:lang w:val="en-US"/>
       </w:rPr>
-      <w:t>16</w:t>
+      <w:t>4</w:t>
     </w:r>
     <w:r>
       <w:rPr>
@@ -2314,7 +2242,7 @@
       <w:rPr>
         <w:lang w:val="en-US"/>
       </w:rPr>
-      <w:t>6</w:t>
+      <w:t>8</w:t>
     </w:r>
     <w:r>
       <w:rPr>
@@ -2347,7 +2275,7 @@
       <w:jc w:val="right"/>
     </w:pPr>
     <w:r>
-      <w:pict>
+      <w:pict w14:anchorId="29EC2759">
         <v:rect id="_x0000_i1025" style="width:0;height:1.5pt" o:hralign="center" o:hrstd="t" o:hr="t" fillcolor="#a0a0a0" stroked="f"/>
       </w:pict>
     </w:r>
@@ -3671,7 +3599,7 @@
 </file>
 
 <file path=customXml/itemProps1.xml><?xml version="1.0" encoding="utf-8"?>
-<ds:datastoreItem xmlns:ds="http://schemas.openxmlformats.org/officeDocument/2006/customXml" ds:itemID="{F31BFAE3-2A3C-4312-BDCD-6AACD8325F30}">
+<ds:datastoreItem xmlns:ds="http://schemas.openxmlformats.org/officeDocument/2006/customXml" ds:itemID="{49935E1D-0158-4CF9-951F-1ADE80649588}">
   <ds:schemaRefs>
     <ds:schemaRef ds:uri="http://schemas.openxmlformats.org/officeDocument/2006/bibliography"/>
   </ds:schemaRefs>

</xml_diff>

<commit_message>
Final Polish for v3.2
Thanks Dval!
</commit_message>
<xml_diff>
--- a/GameObject Brush v3.docx
+++ b/GameObject Brush v3.docx
@@ -71,7 +71,7 @@
           <w:sz w:val="40"/>
           <w:lang w:val="en-US"/>
         </w:rPr>
-        <w:t>1</w:t>
+        <w:t>2</w:t>
       </w:r>
     </w:p>
     <w:p>
@@ -157,6 +157,13 @@
             <w:lang w:val="en-US"/>
           </w:rPr>
           <w:t>, added all new features in v3.1</w:t>
+        </w:r>
+        <w:r>
+          <w:rPr>
+            <w:rStyle w:val="Hyperlink"/>
+            <w:lang w:val="en-US"/>
+          </w:rPr>
+          <w:t xml:space="preserve"> and initial implementation of v3.2</w:t>
         </w:r>
         <w:r>
           <w:rPr>
@@ -1166,16 +1173,15 @@
           <w:lang w:val="en-US"/>
         </w:rPr>
       </w:pPr>
-      <w:bookmarkStart w:id="0" w:name="_GoBack"/>
       <w:r>
         <w:rPr>
           <w:noProof/>
         </w:rPr>
         <w:drawing>
-          <wp:inline distT="0" distB="0" distL="0" distR="0" wp14:anchorId="1E85E92D" wp14:editId="124F1C4C">
-            <wp:extent cx="5760720" cy="6508750"/>
-            <wp:effectExtent l="0" t="0" r="0" b="6350"/>
-            <wp:docPr id="10" name="Grafik 10"/>
+          <wp:inline distT="0" distB="0" distL="0" distR="0" wp14:anchorId="64B091C7" wp14:editId="73EEFDFE">
+            <wp:extent cx="4727739" cy="6896100"/>
+            <wp:effectExtent l="0" t="0" r="0" b="0"/>
+            <wp:docPr id="2" name="Grafik 2"/>
             <wp:cNvGraphicFramePr>
               <a:graphicFrameLocks xmlns:a="http://schemas.openxmlformats.org/drawingml/2006/main" noChangeAspect="1"/>
             </wp:cNvGraphicFramePr>
@@ -1195,7 +1201,7 @@
                   <pic:spPr>
                     <a:xfrm>
                       <a:off x="0" y="0"/>
-                      <a:ext cx="5760720" cy="6508750"/>
+                      <a:ext cx="4759698" cy="6942717"/>
                     </a:xfrm>
                     <a:prstGeom prst="rect">
                       <a:avLst/>
@@ -1207,7 +1213,6 @@
           </wp:inline>
         </w:drawing>
       </w:r>
-      <w:bookmarkEnd w:id="0"/>
     </w:p>
     <w:p>
       <w:pPr>
@@ -1374,21 +1379,161 @@
           <w:color w:val="538135" w:themeColor="accent6" w:themeShade="BF"/>
           <w:lang w:val="en-US"/>
         </w:rPr>
-        <w:lastRenderedPageBreak/>
-        <w:t>The brush selection</w:t>
-      </w:r>
-    </w:p>
-    <w:p>
-      <w:pPr>
-        <w:rPr>
-          <w:lang w:val="en-US"/>
-        </w:rPr>
-      </w:pPr>
-      <w:r>
-        <w:rPr>
-          <w:lang w:val="en-US"/>
-        </w:rPr>
-        <w:t>In the brush selection you can add, remove and clea</w:t>
+        <w:t xml:space="preserve">The brush </w:t>
+      </w:r>
+      <w:r>
+        <w:rPr>
+          <w:color w:val="538135" w:themeColor="accent6" w:themeShade="BF"/>
+          <w:lang w:val="en-US"/>
+        </w:rPr>
+        <w:t>collection and brush</w:t>
+      </w:r>
+      <w:r>
+        <w:rPr>
+          <w:color w:val="538135" w:themeColor="accent6" w:themeShade="BF"/>
+          <w:lang w:val="en-US"/>
+        </w:rPr>
+        <w:t xml:space="preserve"> </w:t>
+      </w:r>
+      <w:r>
+        <w:rPr>
+          <w:color w:val="538135" w:themeColor="accent6" w:themeShade="BF"/>
+          <w:lang w:val="en-US"/>
+        </w:rPr>
+        <w:t>selection</w:t>
+      </w:r>
+    </w:p>
+    <w:p>
+      <w:pPr>
+        <w:rPr>
+          <w:lang w:val="en-US"/>
+        </w:rPr>
+      </w:pPr>
+      <w:r>
+        <w:rPr>
+          <w:lang w:val="en-US"/>
+        </w:rPr>
+        <w:t>In the top right of the brush selection you can select the current brush collection</w:t>
+      </w:r>
+      <w:r>
+        <w:rPr>
+          <w:lang w:val="en-US"/>
+        </w:rPr>
+        <w:t xml:space="preserve"> and create a new one. A </w:t>
+      </w:r>
+      <w:r>
+        <w:rPr>
+          <w:b/>
+          <w:lang w:val="en-US"/>
+        </w:rPr>
+        <w:t>brush collection</w:t>
+      </w:r>
+      <w:r>
+        <w:rPr>
+          <w:lang w:val="en-US"/>
+        </w:rPr>
+        <w:t xml:space="preserve"> is a collection of brushes used to organize all your brushes and categorize them in a way that suits your needs. </w:t>
+      </w:r>
+      <w:r>
+        <w:rPr>
+          <w:lang w:val="en-US"/>
+        </w:rPr>
+        <w:t>This</w:t>
+      </w:r>
+      <w:r>
+        <w:rPr>
+          <w:lang w:val="en-US"/>
+        </w:rPr>
+        <w:t xml:space="preserve"> also allows for your brushes to be saved as </w:t>
+      </w:r>
+      <w:proofErr w:type="gramStart"/>
+      <w:r>
+        <w:rPr>
+          <w:lang w:val="en-US"/>
+        </w:rPr>
+        <w:t>“</w:t>
+      </w:r>
+      <w:r>
+        <w:rPr>
+          <w:lang w:val="en-US"/>
+        </w:rPr>
+        <w:t>.asset</w:t>
+      </w:r>
+      <w:proofErr w:type="gramEnd"/>
+      <w:r>
+        <w:rPr>
+          <w:lang w:val="en-US"/>
+        </w:rPr>
+        <w:t>”</w:t>
+      </w:r>
+      <w:r>
+        <w:rPr>
+          <w:lang w:val="en-US"/>
+        </w:rPr>
+        <w:t xml:space="preserve"> files</w:t>
+      </w:r>
+      <w:r>
+        <w:rPr>
+          <w:lang w:val="en-US"/>
+        </w:rPr>
+        <w:t xml:space="preserve">, which enables you </w:t>
+      </w:r>
+      <w:r>
+        <w:rPr>
+          <w:lang w:val="en-US"/>
+        </w:rPr>
+        <w:t xml:space="preserve">to </w:t>
+      </w:r>
+      <w:r>
+        <w:rPr>
+          <w:b/>
+          <w:lang w:val="en-US"/>
+        </w:rPr>
+        <w:t>share them between projects</w:t>
+      </w:r>
+      <w:r>
+        <w:rPr>
+          <w:lang w:val="en-US"/>
+        </w:rPr>
+        <w:t xml:space="preserve"> and </w:t>
+      </w:r>
+      <w:r>
+        <w:rPr>
+          <w:b/>
+          <w:lang w:val="en-US"/>
+        </w:rPr>
+        <w:t>with others</w:t>
+      </w:r>
+      <w:r>
+        <w:rPr>
+          <w:lang w:val="en-US"/>
+        </w:rPr>
+        <w:t>.</w:t>
+      </w:r>
+    </w:p>
+    <w:p>
+      <w:pPr>
+        <w:rPr>
+          <w:lang w:val="en-US"/>
+        </w:rPr>
+      </w:pPr>
+      <w:r>
+        <w:rPr>
+          <w:lang w:val="en-US"/>
+        </w:rPr>
+        <w:t xml:space="preserve">In the brush selection </w:t>
+      </w:r>
+      <w:r>
+        <w:rPr>
+          <w:lang w:val="en-US"/>
+        </w:rPr>
+        <w:t xml:space="preserve">itself </w:t>
+      </w:r>
+      <w:r>
+        <w:rPr>
+          <w:lang w:val="en-US"/>
+        </w:rPr>
+        <w:t>you can add, remove and clea</w:t>
       </w:r>
       <w:r>
         <w:rPr>
@@ -1406,7 +1551,15 @@
         <w:rPr>
           <w:lang w:val="en-US"/>
         </w:rPr>
-        <w:t xml:space="preserve"> and</w:t>
+        <w:t xml:space="preserve"> an</w:t>
+      </w:r>
+      <w:bookmarkStart w:id="0" w:name="_GoBack"/>
+      <w:bookmarkEnd w:id="0"/>
+      <w:r>
+        <w:rPr>
+          <w:lang w:val="en-US"/>
+        </w:rPr>
+        <w:t>d</w:t>
       </w:r>
       <w:r>
         <w:rPr>
@@ -1869,6 +2022,7 @@
         <w:rPr>
           <w:lang w:val="en-US"/>
         </w:rPr>
+        <w:lastRenderedPageBreak/>
         <w:t>Randomize Rotation:</w:t>
       </w:r>
     </w:p>
@@ -2206,7 +2360,7 @@
       <w:rPr>
         <w:lang w:val="en-US"/>
       </w:rPr>
-      <w:t>1</w:t>
+      <w:t>2</w:t>
     </w:r>
     <w:r>
       <w:rPr>
@@ -2230,7 +2384,7 @@
       <w:rPr>
         <w:lang w:val="en-US"/>
       </w:rPr>
-      <w:t>4</w:t>
+      <w:t>26</w:t>
     </w:r>
     <w:r>
       <w:rPr>
@@ -3599,7 +3753,7 @@
 </file>
 
 <file path=customXml/itemProps1.xml><?xml version="1.0" encoding="utf-8"?>
-<ds:datastoreItem xmlns:ds="http://schemas.openxmlformats.org/officeDocument/2006/customXml" ds:itemID="{49935E1D-0158-4CF9-951F-1ADE80649588}">
+<ds:datastoreItem xmlns:ds="http://schemas.openxmlformats.org/officeDocument/2006/customXml" ds:itemID="{7EF93589-B9EF-4454-8B0A-328B01446001}">
   <ds:schemaRefs>
     <ds:schemaRef ds:uri="http://schemas.openxmlformats.org/officeDocument/2006/bibliography"/>
   </ds:schemaRefs>

</xml_diff>